<commit_message>
after-class activity 보고서 작성 완료
</commit_message>
<xml_diff>
--- a/[2조]After-class 문제발굴활동 보고서.docx
+++ b/[2조]After-class 문제발굴활동 보고서.docx
@@ -146,9 +146,6 @@
     <w:p>
       <w:pPr>
         <w:jc w:val="center"/>
-        <w:rPr>
-          <w:rFonts w:hint="eastAsia"/>
-        </w:rPr>
       </w:pPr>
     </w:p>
     <w:p>
@@ -316,9 +313,6 @@
     <w:p>
       <w:pPr>
         <w:jc w:val="left"/>
-        <w:rPr>
-          <w:rFonts w:hint="eastAsia"/>
-        </w:rPr>
       </w:pPr>
     </w:p>
     <w:p>
@@ -405,9 +399,6 @@
     <w:p>
       <w:pPr>
         <w:jc w:val="left"/>
-        <w:rPr>
-          <w:rFonts w:hint="eastAsia"/>
-        </w:rPr>
       </w:pPr>
       <w:r>
         <w:rPr>
@@ -436,9 +427,6 @@
     <w:p>
       <w:pPr>
         <w:jc w:val="left"/>
-        <w:rPr>
-          <w:rFonts w:hint="eastAsia"/>
-        </w:rPr>
       </w:pPr>
     </w:p>
     <w:p>
@@ -585,7 +573,212 @@
         <w:rPr>
           <w:rFonts w:hint="eastAsia"/>
         </w:rPr>
-        <w:t>펜을 써야하는 상황이 닥쳤을 때 펜이 없어 불편함이 있다</w:t>
+        <w:t>펜을 써야하는 상황이 닥쳤을 때 펜이 없어 불편함이 있다.</w:t>
+      </w:r>
+    </w:p>
+    <w:p/>
+    <w:p>
+      <w:pPr>
+        <w:rPr>
+          <w:b/>
+          <w:bCs/>
+        </w:rPr>
+      </w:pPr>
+      <w:r>
+        <w:rPr>
+          <w:rFonts w:hint="eastAsia"/>
+          <w:b/>
+          <w:bCs/>
+        </w:rPr>
+        <w:t>그룹 2</w:t>
+      </w:r>
+    </w:p>
+    <w:p>
+      <w:pPr>
+        <w:ind w:firstLineChars="200" w:firstLine="400"/>
+      </w:pPr>
+      <w:r>
+        <w:fldChar w:fldCharType="begin"/>
+      </w:r>
+      <w:r>
+        <w:instrText xml:space="preserve"> </w:instrText>
+      </w:r>
+      <w:r>
+        <w:rPr>
+          <w:rFonts w:hint="eastAsia"/>
+        </w:rPr>
+        <w:instrText>eq \o\ac(○,1)</w:instrText>
+      </w:r>
+      <w:r>
+        <w:fldChar w:fldCharType="end"/>
+      </w:r>
+      <w:r>
+        <w:t xml:space="preserve"> </w:t>
+      </w:r>
+      <w:r>
+        <w:rPr>
+          <w:rFonts w:hint="eastAsia"/>
+        </w:rPr>
+        <w:t>주차장에 들어가기 전까지 남은 주차공간</w:t>
+      </w:r>
+      <w:r>
+        <w:rPr>
+          <w:rFonts w:hint="eastAsia"/>
+        </w:rPr>
+        <w:t>이 있는지</w:t>
+      </w:r>
+      <w:r>
+        <w:rPr>
+          <w:rFonts w:hint="eastAsia"/>
+        </w:rPr>
+        <w:t xml:space="preserve"> 모르는 것이 불편하다.</w:t>
+      </w:r>
+    </w:p>
+    <w:p>
+      <w:pPr>
+        <w:ind w:firstLineChars="200" w:firstLine="400"/>
+      </w:pPr>
+      <w:r>
+        <w:fldChar w:fldCharType="begin"/>
+      </w:r>
+      <w:r>
+        <w:instrText xml:space="preserve"> </w:instrText>
+      </w:r>
+      <w:r>
+        <w:rPr>
+          <w:rFonts w:hint="eastAsia"/>
+        </w:rPr>
+        <w:instrText>eq \o\ac(○,2)</w:instrText>
+      </w:r>
+      <w:r>
+        <w:fldChar w:fldCharType="end"/>
+      </w:r>
+      <w:r>
+        <w:t xml:space="preserve"> </w:t>
+      </w:r>
+      <w:r>
+        <w:rPr>
+          <w:rFonts w:hint="eastAsia"/>
+        </w:rPr>
+        <w:t>특정 시간(출,</w:t>
+      </w:r>
+      <w:r>
+        <w:t xml:space="preserve"> </w:t>
+      </w:r>
+      <w:r>
+        <w:rPr>
+          <w:rFonts w:hint="eastAsia"/>
+        </w:rPr>
+        <w:t>퇴근 시)에 학교 근처의 교통이 혼잡한 문제가</w:t>
+      </w:r>
+      <w:r>
+        <w:t xml:space="preserve"> </w:t>
+      </w:r>
+      <w:r>
+        <w:rPr>
+          <w:rFonts w:hint="eastAsia"/>
+        </w:rPr>
+        <w:t>있다.</w:t>
+      </w:r>
+    </w:p>
+    <w:p/>
+    <w:p>
+      <w:pPr>
+        <w:rPr>
+          <w:b/>
+          <w:bCs/>
+        </w:rPr>
+      </w:pPr>
+      <w:r>
+        <w:rPr>
+          <w:rFonts w:hint="eastAsia"/>
+          <w:b/>
+          <w:bCs/>
+        </w:rPr>
+        <w:t xml:space="preserve">그룹 </w:t>
+      </w:r>
+      <w:r>
+        <w:rPr>
+          <w:b/>
+          <w:bCs/>
+        </w:rPr>
+        <w:t>3</w:t>
+      </w:r>
+    </w:p>
+    <w:p>
+      <w:pPr>
+        <w:ind w:firstLineChars="200" w:firstLine="400"/>
+      </w:pPr>
+      <w:r>
+        <w:fldChar w:fldCharType="begin"/>
+      </w:r>
+      <w:r>
+        <w:instrText xml:space="preserve"> </w:instrText>
+      </w:r>
+      <w:r>
+        <w:rPr>
+          <w:rFonts w:hint="eastAsia"/>
+        </w:rPr>
+        <w:instrText>eq \o\ac(○,5)</w:instrText>
+      </w:r>
+      <w:r>
+        <w:fldChar w:fldCharType="end"/>
+      </w:r>
+      <w:r>
+        <w:t xml:space="preserve"> </w:t>
+      </w:r>
+      <w:r>
+        <w:rPr>
+          <w:rFonts w:hint="eastAsia"/>
+        </w:rPr>
+        <w:t xml:space="preserve">학교 식당에 </w:t>
+      </w:r>
+      <w:r>
+        <w:rPr>
+          <w:rFonts w:hint="eastAsia"/>
+        </w:rPr>
+        <w:t>도착하기</w:t>
+      </w:r>
+      <w:r>
+        <w:rPr>
+          <w:rFonts w:hint="eastAsia"/>
+        </w:rPr>
+        <w:t xml:space="preserve"> 전까지 남은 자리가 있는지 모르는 것이 불편하다.</w:t>
+      </w:r>
+    </w:p>
+    <w:p>
+      <w:pPr>
+        <w:ind w:left="400"/>
+      </w:pPr>
+      <w:r>
+        <w:fldChar w:fldCharType="begin"/>
+      </w:r>
+      <w:r>
+        <w:instrText xml:space="preserve"> </w:instrText>
+      </w:r>
+      <w:r>
+        <w:rPr>
+          <w:rFonts w:hint="eastAsia"/>
+        </w:rPr>
+        <w:instrText>eq \o\ac(○,6)</w:instrText>
+      </w:r>
+      <w:r>
+        <w:fldChar w:fldCharType="end"/>
+      </w:r>
+      <w:r>
+        <w:t xml:space="preserve"> </w:t>
+      </w:r>
+      <w:r>
+        <w:rPr>
+          <w:rFonts w:hint="eastAsia"/>
+        </w:rPr>
+        <w:t>강의시간에 출석했음에도 불구하고, 실수로 앱을 이용해 체크하지 않으면 결석처리가 되는 시스템에 개선이 필요하</w:t>
+      </w:r>
+      <w:r>
+        <w:rPr>
+          <w:rFonts w:hint="eastAsia"/>
+        </w:rPr>
+        <w:t>다</w:t>
       </w:r>
       <w:r>
         <w:rPr>
@@ -594,6 +787,59 @@
         <w:t>.</w:t>
       </w:r>
     </w:p>
+    <w:p>
+      <w:pPr>
+        <w:ind w:left="400"/>
+      </w:pPr>
+      <w:r>
+        <w:fldChar w:fldCharType="begin"/>
+      </w:r>
+      <w:r>
+        <w:instrText xml:space="preserve"> </w:instrText>
+      </w:r>
+      <w:r>
+        <w:rPr>
+          <w:rFonts w:hint="eastAsia"/>
+        </w:rPr>
+        <w:instrText>eq \o\ac(○,7)</w:instrText>
+      </w:r>
+      <w:r>
+        <w:fldChar w:fldCharType="end"/>
+      </w:r>
+      <w:r>
+        <w:t xml:space="preserve"> </w:t>
+      </w:r>
+      <w:r>
+        <w:rPr>
+          <w:rFonts w:hint="eastAsia"/>
+        </w:rPr>
+        <w:t>컴퓨터 실습실</w:t>
+      </w:r>
+      <w:r>
+        <w:rPr>
+          <w:rFonts w:hint="eastAsia"/>
+        </w:rPr>
+        <w:t>이나 회의실</w:t>
+      </w:r>
+      <w:r>
+        <w:rPr>
+          <w:rFonts w:hint="eastAsia"/>
+        </w:rPr>
+        <w:t>과 같</w:t>
+      </w:r>
+      <w:r>
+        <w:rPr>
+          <w:rFonts w:hint="eastAsia"/>
+        </w:rPr>
+        <w:t>은</w:t>
+      </w:r>
+      <w:r>
+        <w:rPr>
+          <w:rFonts w:hint="eastAsia"/>
+        </w:rPr>
+        <w:t>, 빈 강의실을 빌리는 경우에 절차와 과정이 번거롭다.</w:t>
+      </w:r>
+    </w:p>
     <w:p/>
     <w:p>
       <w:pPr>
@@ -608,7 +854,14 @@
           <w:b/>
           <w:bCs/>
         </w:rPr>
-        <w:t>그룹 2</w:t>
+        <w:t xml:space="preserve">그룹 </w:t>
+      </w:r>
+      <w:r>
+        <w:rPr>
+          <w:b/>
+          <w:bCs/>
+        </w:rPr>
+        <w:t>4</w:t>
       </w:r>
     </w:p>
     <w:p>
@@ -625,7 +878,7 @@
         <w:rPr>
           <w:rFonts w:hint="eastAsia"/>
         </w:rPr>
-        <w:instrText>eq \o\ac(○,1)</w:instrText>
+        <w:instrText>eq \o\ac(○,3)</w:instrText>
       </w:r>
       <w:r>
         <w:fldChar w:fldCharType="end"/>
@@ -637,30 +890,31 @@
         <w:rPr>
           <w:rFonts w:hint="eastAsia"/>
         </w:rPr>
-        <w:t>주차장에 들어가기 전까지 남은 주차공간</w:t>
-      </w:r>
-      <w:r>
-        <w:rPr>
-          <w:rFonts w:hint="eastAsia"/>
-        </w:rPr>
-        <w:t>이 있는지</w:t>
-      </w:r>
-      <w:r>
-        <w:rPr>
-          <w:rFonts w:hint="eastAsia"/>
-        </w:rPr>
-        <w:t xml:space="preserve"> 모르는 것이 불편하다</w:t>
-      </w:r>
-      <w:r>
-        <w:rPr>
-          <w:rFonts w:hint="eastAsia"/>
-        </w:rPr>
-        <w:t>.</w:t>
-      </w:r>
-    </w:p>
-    <w:p>
-      <w:pPr>
-        <w:ind w:firstLineChars="200" w:firstLine="400"/>
+        <w:t>샤워를 할 때</w:t>
+      </w:r>
+      <w:r>
+        <w:t xml:space="preserve">, </w:t>
+      </w:r>
+      <w:r>
+        <w:rPr>
+          <w:rFonts w:hint="eastAsia"/>
+        </w:rPr>
+        <w:t>몸과 머리를 따로 씻는 시간이 길어서</w:t>
+      </w:r>
+      <w:r>
+        <w:t xml:space="preserve"> </w:t>
+      </w:r>
+      <w:r>
+        <w:rPr>
+          <w:rFonts w:hint="eastAsia"/>
+        </w:rPr>
+        <w:t>불편하다.</w:t>
+      </w:r>
+    </w:p>
+    <w:p>
+      <w:pPr>
+        <w:ind w:firstLine="400"/>
+        <w:jc w:val="left"/>
       </w:pPr>
       <w:r>
         <w:fldChar w:fldCharType="begin"/>
@@ -672,7 +926,7 @@
         <w:rPr>
           <w:rFonts w:hint="eastAsia"/>
         </w:rPr>
-        <w:instrText>eq \o\ac(○,2)</w:instrText>
+        <w:instrText>eq \o\ac(○,4)</w:instrText>
       </w:r>
       <w:r>
         <w:fldChar w:fldCharType="end"/>
@@ -684,96 +938,13 @@
         <w:rPr>
           <w:rFonts w:hint="eastAsia"/>
         </w:rPr>
-        <w:t>특정</w:t>
-      </w:r>
-      <w:r>
-        <w:rPr>
-          <w:rFonts w:hint="eastAsia"/>
-        </w:rPr>
-        <w:t xml:space="preserve"> </w:t>
-      </w:r>
-      <w:r>
-        <w:rPr>
-          <w:rFonts w:hint="eastAsia"/>
-        </w:rPr>
-        <w:t>시간(출,</w:t>
-      </w:r>
-      <w:r>
-        <w:t xml:space="preserve"> </w:t>
-      </w:r>
-      <w:r>
-        <w:rPr>
-          <w:rFonts w:hint="eastAsia"/>
-        </w:rPr>
-        <w:t>퇴근</w:t>
-      </w:r>
-      <w:r>
-        <w:rPr>
-          <w:rFonts w:hint="eastAsia"/>
-        </w:rPr>
-        <w:t xml:space="preserve"> 시</w:t>
-      </w:r>
-      <w:r>
-        <w:rPr>
-          <w:rFonts w:hint="eastAsia"/>
-        </w:rPr>
-        <w:t xml:space="preserve">)에 </w:t>
-      </w:r>
-      <w:r>
-        <w:rPr>
-          <w:rFonts w:hint="eastAsia"/>
-        </w:rPr>
-        <w:t xml:space="preserve">학교 근처의 교통이 혼잡한 </w:t>
-      </w:r>
-      <w:r>
-        <w:rPr>
-          <w:rFonts w:hint="eastAsia"/>
-        </w:rPr>
-        <w:t>문제가</w:t>
-      </w:r>
-      <w:r>
-        <w:t xml:space="preserve"> </w:t>
-      </w:r>
-      <w:r>
-        <w:rPr>
-          <w:rFonts w:hint="eastAsia"/>
-        </w:rPr>
-        <w:t>있다.</w:t>
-      </w:r>
-    </w:p>
-    <w:p>
-      <w:pPr>
-        <w:rPr>
-          <w:rFonts w:hint="eastAsia"/>
-        </w:rPr>
-      </w:pPr>
-    </w:p>
-    <w:p>
-      <w:pPr>
-        <w:rPr>
-          <w:b/>
-          <w:bCs/>
-        </w:rPr>
-      </w:pPr>
-      <w:r>
-        <w:rPr>
-          <w:rFonts w:hint="eastAsia"/>
-          <w:b/>
-          <w:bCs/>
-        </w:rPr>
-        <w:t xml:space="preserve">그룹 </w:t>
-      </w:r>
-      <w:r>
-        <w:rPr>
-          <w:b/>
-          <w:bCs/>
-        </w:rPr>
-        <w:t>3</w:t>
-      </w:r>
-    </w:p>
-    <w:p>
-      <w:pPr>
-        <w:ind w:firstLineChars="200" w:firstLine="400"/>
+        <w:t>사람이 직접 스위치를 눌러서 불을 키고 끄는 것이 불편하다.</w:t>
+      </w:r>
+    </w:p>
+    <w:p>
+      <w:pPr>
+        <w:ind w:left="400"/>
+        <w:jc w:val="left"/>
       </w:pPr>
       <w:r>
         <w:fldChar w:fldCharType="begin"/>
@@ -785,382 +956,19 @@
         <w:rPr>
           <w:rFonts w:hint="eastAsia"/>
         </w:rPr>
-        <w:instrText>eq \o\ac(○,5)</w:instrText>
+        <w:instrText>eq \o\ac(○,10)</w:instrText>
       </w:r>
       <w:r>
         <w:fldChar w:fldCharType="end"/>
       </w:r>
       <w:r>
-        <w:t xml:space="preserve"> </w:t>
-      </w:r>
-      <w:r>
-        <w:rPr>
-          <w:rFonts w:hint="eastAsia"/>
-        </w:rPr>
-        <w:t xml:space="preserve">학교 식당에 </w:t>
-      </w:r>
-      <w:r>
-        <w:rPr>
-          <w:rFonts w:hint="eastAsia"/>
-        </w:rPr>
-        <w:t>도착하기</w:t>
-      </w:r>
-      <w:r>
-        <w:rPr>
-          <w:rFonts w:hint="eastAsia"/>
-        </w:rPr>
-        <w:t xml:space="preserve"> 전까지 </w:t>
-      </w:r>
-      <w:r>
-        <w:rPr>
-          <w:rFonts w:hint="eastAsia"/>
-        </w:rPr>
-        <w:t xml:space="preserve">남은 자리가 있는지 </w:t>
-      </w:r>
-      <w:r>
-        <w:rPr>
-          <w:rFonts w:hint="eastAsia"/>
-        </w:rPr>
-        <w:t>모르는 것이 불편하다.</w:t>
-      </w:r>
-    </w:p>
-    <w:p>
-      <w:pPr>
-        <w:ind w:left="400"/>
-      </w:pPr>
-      <w:r>
-        <w:fldChar w:fldCharType="begin"/>
-      </w:r>
-      <w:r>
-        <w:instrText xml:space="preserve"> </w:instrText>
-      </w:r>
-      <w:r>
-        <w:rPr>
-          <w:rFonts w:hint="eastAsia"/>
-        </w:rPr>
-        <w:instrText>eq \o\ac(○,6)</w:instrText>
-      </w:r>
-      <w:r>
-        <w:fldChar w:fldCharType="end"/>
-      </w:r>
-      <w:r>
-        <w:t xml:space="preserve"> </w:t>
-      </w:r>
-      <w:r>
-        <w:rPr>
-          <w:rFonts w:hint="eastAsia"/>
-        </w:rPr>
-        <w:t>강의시간에 출석했음에도</w:t>
-      </w:r>
-      <w:r>
-        <w:rPr>
-          <w:rFonts w:hint="eastAsia"/>
-        </w:rPr>
-        <w:t xml:space="preserve"> 불구하고,</w:t>
-      </w:r>
-      <w:r>
-        <w:rPr>
-          <w:rFonts w:hint="eastAsia"/>
-        </w:rPr>
-        <w:t xml:space="preserve"> 실수로 </w:t>
-      </w:r>
-      <w:r>
-        <w:rPr>
-          <w:rFonts w:hint="eastAsia"/>
-        </w:rPr>
-        <w:t xml:space="preserve">앱을 이용해 </w:t>
-      </w:r>
-      <w:r>
-        <w:rPr>
-          <w:rFonts w:hint="eastAsia"/>
-        </w:rPr>
-        <w:t>체크하지 않으면 결석처리가 되는</w:t>
-      </w:r>
-      <w:r>
-        <w:rPr>
-          <w:rFonts w:hint="eastAsia"/>
-        </w:rPr>
-        <w:t xml:space="preserve"> 시스템에 개선이 필요하</w:t>
-      </w:r>
-      <w:r>
-        <w:rPr>
-          <w:rFonts w:hint="eastAsia"/>
-        </w:rPr>
-        <w:t>다</w:t>
-      </w:r>
-      <w:r>
-        <w:rPr>
-          <w:rFonts w:hint="eastAsia"/>
-        </w:rPr>
-        <w:t>.</w:t>
-      </w:r>
-    </w:p>
-    <w:p>
-      <w:pPr>
-        <w:ind w:left="400"/>
-        <w:rPr>
-          <w:rFonts w:hint="eastAsia"/>
-        </w:rPr>
-      </w:pPr>
-      <w:r>
-        <w:fldChar w:fldCharType="begin"/>
-      </w:r>
-      <w:r>
-        <w:instrText xml:space="preserve"> </w:instrText>
-      </w:r>
-      <w:r>
-        <w:rPr>
-          <w:rFonts w:hint="eastAsia"/>
-        </w:rPr>
-        <w:instrText>eq \o\ac(○,7)</w:instrText>
-      </w:r>
-      <w:r>
-        <w:fldChar w:fldCharType="end"/>
-      </w:r>
-      <w:r>
-        <w:t xml:space="preserve"> </w:t>
-      </w:r>
-      <w:r>
-        <w:rPr>
-          <w:rFonts w:hint="eastAsia"/>
-        </w:rPr>
-        <w:t>컴퓨터 실습실</w:t>
-      </w:r>
-      <w:r>
-        <w:rPr>
-          <w:rFonts w:hint="eastAsia"/>
-        </w:rPr>
-        <w:t>이나 회의실</w:t>
-      </w:r>
-      <w:r>
-        <w:rPr>
-          <w:rFonts w:hint="eastAsia"/>
-        </w:rPr>
-        <w:t>과 같</w:t>
-      </w:r>
-      <w:r>
-        <w:rPr>
-          <w:rFonts w:hint="eastAsia"/>
-        </w:rPr>
-        <w:t>은</w:t>
-      </w:r>
-      <w:r>
-        <w:rPr>
-          <w:rFonts w:hint="eastAsia"/>
-        </w:rPr>
-        <w:t>,</w:t>
-      </w:r>
-      <w:r>
-        <w:rPr>
-          <w:rFonts w:hint="eastAsia"/>
-        </w:rPr>
-        <w:t xml:space="preserve"> 빈 강의실을 빌리는 경우에 절차</w:t>
-      </w:r>
-      <w:r>
-        <w:rPr>
-          <w:rFonts w:hint="eastAsia"/>
-        </w:rPr>
-        <w:t>와</w:t>
-      </w:r>
-      <w:r>
-        <w:rPr>
-          <w:rFonts w:hint="eastAsia"/>
-        </w:rPr>
-        <w:t xml:space="preserve"> 과정이 번거</w:t>
-      </w:r>
-      <w:r>
-        <w:rPr>
-          <w:rFonts w:hint="eastAsia"/>
-        </w:rPr>
-        <w:t>롭다.</w:t>
-      </w:r>
-    </w:p>
-    <w:p/>
-    <w:p>
-      <w:pPr>
-        <w:rPr>
-          <w:b/>
-          <w:bCs/>
-        </w:rPr>
-      </w:pPr>
-      <w:r>
-        <w:rPr>
-          <w:rFonts w:hint="eastAsia"/>
-          <w:b/>
-          <w:bCs/>
-        </w:rPr>
-        <w:t xml:space="preserve">그룹 </w:t>
-      </w:r>
-      <w:r>
-        <w:rPr>
-          <w:b/>
-          <w:bCs/>
-        </w:rPr>
-        <w:t>4</w:t>
-      </w:r>
-    </w:p>
-    <w:p>
-      <w:pPr>
-        <w:ind w:firstLineChars="200" w:firstLine="400"/>
-      </w:pPr>
-      <w:r>
-        <w:fldChar w:fldCharType="begin"/>
-      </w:r>
-      <w:r>
-        <w:instrText xml:space="preserve"> </w:instrText>
-      </w:r>
-      <w:r>
-        <w:rPr>
-          <w:rFonts w:hint="eastAsia"/>
-        </w:rPr>
-        <w:instrText>eq \o\ac(○,3)</w:instrText>
-      </w:r>
-      <w:r>
-        <w:fldChar w:fldCharType="end"/>
-      </w:r>
-      <w:r>
-        <w:t xml:space="preserve"> </w:t>
-      </w:r>
-      <w:r>
-        <w:rPr>
-          <w:rFonts w:hint="eastAsia"/>
-        </w:rPr>
-        <w:t>샤워를 할 때</w:t>
-      </w:r>
-      <w:r>
-        <w:t xml:space="preserve">, </w:t>
-      </w:r>
-      <w:r>
-        <w:rPr>
-          <w:rFonts w:hint="eastAsia"/>
-        </w:rPr>
-        <w:t>몸과 머리</w:t>
-      </w:r>
-      <w:r>
-        <w:rPr>
-          <w:rFonts w:hint="eastAsia"/>
-        </w:rPr>
-        <w:t xml:space="preserve">를 </w:t>
-      </w:r>
-      <w:r>
-        <w:rPr>
-          <w:rFonts w:hint="eastAsia"/>
-        </w:rPr>
-        <w:t xml:space="preserve">따로 </w:t>
-      </w:r>
-      <w:r>
-        <w:rPr>
-          <w:rFonts w:hint="eastAsia"/>
-        </w:rPr>
-        <w:t>씻</w:t>
-      </w:r>
-      <w:r>
-        <w:rPr>
-          <w:rFonts w:hint="eastAsia"/>
-        </w:rPr>
-        <w:t>는 시간이 길어서</w:t>
-      </w:r>
-      <w:r>
-        <w:t xml:space="preserve"> </w:t>
-      </w:r>
-      <w:r>
-        <w:rPr>
-          <w:rFonts w:hint="eastAsia"/>
-        </w:rPr>
-        <w:t>불편하다.</w:t>
-      </w:r>
-    </w:p>
-    <w:p>
-      <w:pPr>
-        <w:ind w:firstLine="400"/>
-        <w:jc w:val="left"/>
-      </w:pPr>
-      <w:r>
-        <w:fldChar w:fldCharType="begin"/>
-      </w:r>
-      <w:r>
-        <w:instrText xml:space="preserve"> </w:instrText>
-      </w:r>
-      <w:r>
-        <w:rPr>
-          <w:rFonts w:hint="eastAsia"/>
-        </w:rPr>
-        <w:instrText>eq \o\ac(○,4)</w:instrText>
-      </w:r>
-      <w:r>
-        <w:fldChar w:fldCharType="end"/>
-      </w:r>
-      <w:r>
-        <w:t xml:space="preserve"> </w:t>
-      </w:r>
-      <w:r>
-        <w:rPr>
-          <w:rFonts w:hint="eastAsia"/>
-        </w:rPr>
-        <w:t>사람이 직접 스위치를 눌러서 불을 키고 끄는 것</w:t>
-      </w:r>
-      <w:r>
-        <w:rPr>
-          <w:rFonts w:hint="eastAsia"/>
-        </w:rPr>
-        <w:t>이</w:t>
-      </w:r>
-      <w:r>
-        <w:rPr>
-          <w:rFonts w:hint="eastAsia"/>
-        </w:rPr>
-        <w:t xml:space="preserve"> 불편</w:t>
-      </w:r>
-      <w:r>
-        <w:rPr>
-          <w:rFonts w:hint="eastAsia"/>
-        </w:rPr>
-        <w:t>하다.</w:t>
-      </w:r>
-    </w:p>
-    <w:p>
-      <w:pPr>
-        <w:ind w:left="400"/>
-        <w:jc w:val="left"/>
-        <w:rPr>
-          <w:rFonts w:hint="eastAsia"/>
-        </w:rPr>
-      </w:pPr>
-      <w:r>
-        <w:fldChar w:fldCharType="begin"/>
-      </w:r>
-      <w:r>
-        <w:instrText xml:space="preserve"> </w:instrText>
-      </w:r>
-      <w:r>
-        <w:rPr>
-          <w:rFonts w:hint="eastAsia"/>
-        </w:rPr>
-        <w:instrText>eq \o\ac(○,10)</w:instrText>
-      </w:r>
-      <w:r>
-        <w:fldChar w:fldCharType="end"/>
-      </w:r>
-      <w:r>
         <w:t xml:space="preserve">  </w:t>
       </w:r>
       <w:r>
         <w:rPr>
           <w:rFonts w:hint="eastAsia"/>
         </w:rPr>
-        <w:t>잡음이 있는 환경에서 음성인식을 하는 경우</w:t>
-      </w:r>
-      <w:r>
-        <w:rPr>
-          <w:rFonts w:hint="eastAsia"/>
-        </w:rPr>
-        <w:t>,</w:t>
-      </w:r>
-      <w:r>
-        <w:rPr>
-          <w:rFonts w:hint="eastAsia"/>
-        </w:rPr>
-        <w:t xml:space="preserve"> 잡음이 섞여 좋은 결과를 도출하지 못하는 </w:t>
+        <w:t xml:space="preserve">잡음이 있는 환경에서 음성인식을 하는 경우, 잡음이 섞여 좋은 결과를 도출하지 못하는 </w:t>
       </w:r>
       <w:r>
         <w:rPr>
@@ -1173,17 +981,11 @@
     <w:p>
       <w:pPr>
         <w:jc w:val="left"/>
-        <w:rPr>
-          <w:rFonts w:hint="eastAsia"/>
-        </w:rPr>
-      </w:pPr>
-    </w:p>
-    <w:p>
-      <w:pPr>
-        <w:jc w:val="left"/>
-        <w:rPr>
-          <w:rFonts w:hint="eastAsia"/>
-        </w:rPr>
+      </w:pPr>
+    </w:p>
+    <w:p>
+      <w:pPr>
+        <w:jc w:val="left"/>
       </w:pPr>
     </w:p>
     <w:p>
@@ -1229,9 +1031,6 @@
     <w:p>
       <w:pPr>
         <w:jc w:val="left"/>
-        <w:rPr>
-          <w:rFonts w:hint="eastAsia"/>
-        </w:rPr>
       </w:pPr>
       <w:r>
         <w:rPr>
@@ -1260,9 +1059,6 @@
     <w:p>
       <w:pPr>
         <w:jc w:val="left"/>
-        <w:rPr>
-          <w:rFonts w:hint="eastAsia"/>
-        </w:rPr>
       </w:pPr>
     </w:p>
     <w:p>
@@ -1362,14 +1158,7 @@
           <w:b/>
           <w:bCs/>
         </w:rPr>
-        <w:t>2</w:t>
-      </w:r>
-      <w:r>
-        <w:rPr>
-          <w:b/>
-          <w:bCs/>
-        </w:rPr>
-        <w:t xml:space="preserve"> </w:t>
+        <w:t xml:space="preserve">2 </w:t>
       </w:r>
       <w:r>
         <w:rPr>
@@ -1392,15 +1181,7 @@
           <w:b/>
           <w:bCs/>
         </w:rPr>
-        <w:t>운전 관련</w:t>
-      </w:r>
-      <w:r>
-        <w:rPr>
-          <w:rFonts w:hint="eastAsia"/>
-          <w:b/>
-          <w:bCs/>
-        </w:rPr>
-        <w:t>]</w:t>
+        <w:t>운전 관련]</w:t>
       </w:r>
     </w:p>
     <w:p>
@@ -1412,9 +1193,6 @@
         </w:numPr>
         <w:ind w:leftChars="0"/>
         <w:jc w:val="left"/>
-        <w:rPr>
-          <w:rFonts w:hint="eastAsia"/>
-        </w:rPr>
       </w:pPr>
       <w:r>
         <w:rPr>
@@ -1426,9 +1204,6 @@
     <w:p>
       <w:pPr>
         <w:jc w:val="left"/>
-        <w:rPr>
-          <w:rFonts w:hint="eastAsia"/>
-        </w:rPr>
       </w:pPr>
     </w:p>
     <w:p>
@@ -1452,14 +1227,7 @@
           <w:b/>
           <w:bCs/>
         </w:rPr>
-        <w:t>3</w:t>
-      </w:r>
-      <w:r>
-        <w:rPr>
-          <w:b/>
-          <w:bCs/>
-        </w:rPr>
-        <w:t xml:space="preserve"> </w:t>
+        <w:t xml:space="preserve">3 </w:t>
       </w:r>
       <w:r>
         <w:rPr>
@@ -1554,14 +1322,7 @@
           <w:b/>
           <w:bCs/>
         </w:rPr>
-        <w:t>4</w:t>
-      </w:r>
-      <w:r>
-        <w:rPr>
-          <w:b/>
-          <w:bCs/>
-        </w:rPr>
-        <w:t xml:space="preserve"> </w:t>
+        <w:t xml:space="preserve">4 </w:t>
       </w:r>
       <w:r>
         <w:rPr>
@@ -1584,15 +1345,7 @@
           <w:b/>
           <w:bCs/>
         </w:rPr>
-        <w:t>집에서의 편의 개선</w:t>
-      </w:r>
-      <w:r>
-        <w:rPr>
-          <w:rFonts w:hint="eastAsia"/>
-          <w:b/>
-          <w:bCs/>
-        </w:rPr>
-        <w:t>]</w:t>
+        <w:t>집에서의 편의 개선]</w:t>
       </w:r>
     </w:p>
     <w:p>
@@ -1604,9 +1357,6 @@
         </w:numPr>
         <w:ind w:leftChars="0"/>
         <w:jc w:val="left"/>
-        <w:rPr>
-          <w:rFonts w:hint="eastAsia"/>
-        </w:rPr>
       </w:pPr>
       <w:r>
         <w:rPr>
@@ -1664,9 +1414,6 @@
     <w:p>
       <w:pPr>
         <w:jc w:val="left"/>
-        <w:rPr>
-          <w:rFonts w:hint="eastAsia"/>
-        </w:rPr>
       </w:pPr>
     </w:p>
     <w:p>
@@ -1819,30 +1566,23 @@
           <w:b/>
           <w:bCs/>
         </w:rPr>
-        <w:t>현재 우리 학교의 공간 관리 방식에 불편한 부분이 존재하며,</w:t>
-      </w:r>
-      <w:r>
-        <w:rPr>
-          <w:rFonts w:hint="eastAsia"/>
-          <w:b/>
-          <w:bCs/>
-        </w:rPr>
-        <w:t xml:space="preserve"> 이에 따른</w:t>
-      </w:r>
-      <w:r>
-        <w:rPr>
-          <w:b/>
-          <w:bCs/>
-        </w:rPr>
-        <w:t xml:space="preserve"> </w:t>
-      </w:r>
-      <w:r>
-        <w:rPr>
-          <w:rFonts w:hint="eastAsia"/>
-          <w:b/>
-          <w:bCs/>
-        </w:rPr>
-        <w:t>개선이 요구된다.</w:t>
+        <w:t>현재 우리 학교의 공간 관리 방식에 불편한 부분이 존재</w:t>
+      </w:r>
+      <w:r>
+        <w:rPr>
+          <w:rFonts w:hint="eastAsia"/>
+          <w:b/>
+          <w:bCs/>
+        </w:rPr>
+        <w:t>한다</w:t>
+      </w:r>
+      <w:r>
+        <w:rPr>
+          <w:rFonts w:hint="eastAsia"/>
+          <w:b/>
+          <w:bCs/>
+        </w:rPr>
+        <w:t>.</w:t>
       </w:r>
     </w:p>
     <w:p>
@@ -1935,9 +1675,6 @@
     <w:p>
       <w:pPr>
         <w:jc w:val="left"/>
-        <w:rPr>
-          <w:rFonts w:hint="eastAsia"/>
-        </w:rPr>
       </w:pPr>
       <w:r>
         <w:rPr>
@@ -1964,7 +1701,16 @@
         <w:t xml:space="preserve">실현 시 효과가 있을 만한 주제를 선정하는 것이 이후의 아이디어 발전(프로젝트로의 연결 </w:t>
       </w:r>
       <w:r>
-        <w:t>등과</w:t>
+        <w:t>등</w:t>
+      </w:r>
+      <w:r>
+        <w:rPr>
+          <w:rFonts w:hint="eastAsia"/>
+        </w:rPr>
+        <w:t>)</w:t>
+      </w:r>
+      <w:r>
+        <w:t>과</w:t>
       </w:r>
       <w:r>
         <w:rPr>
@@ -1976,25 +1722,21 @@
     <w:p>
       <w:pPr>
         <w:jc w:val="left"/>
-        <w:rPr>
-          <w:rFonts w:hint="eastAsia"/>
-        </w:rPr>
-      </w:pPr>
-    </w:p>
-    <w:p>
-      <w:pPr>
-        <w:jc w:val="left"/>
-        <w:rPr>
-          <w:b/>
-          <w:bCs/>
-        </w:rPr>
-      </w:pPr>
-    </w:p>
-    <w:p>
-      <w:pPr>
-        <w:jc w:val="left"/>
-        <w:rPr>
-          <w:rFonts w:hint="eastAsia"/>
+      </w:pPr>
+    </w:p>
+    <w:p>
+      <w:pPr>
+        <w:jc w:val="left"/>
+        <w:rPr>
+          <w:b/>
+          <w:bCs/>
+        </w:rPr>
+      </w:pPr>
+    </w:p>
+    <w:p>
+      <w:pPr>
+        <w:jc w:val="left"/>
+        <w:rPr>
           <w:b/>
           <w:bCs/>
         </w:rPr>
@@ -2061,7 +1803,6 @@
       <w:pPr>
         <w:jc w:val="left"/>
         <w:rPr>
-          <w:rFonts w:hint="eastAsia"/>
           <w:b/>
           <w:bCs/>
           <w:sz w:val="24"/>
@@ -2076,7 +1817,7 @@
           <w:sz w:val="24"/>
           <w:szCs w:val="28"/>
         </w:rPr>
-        <w:t xml:space="preserve">타이틀 </w:t>
+        <w:t>1</w:t>
       </w:r>
       <w:r>
         <w:rPr>
@@ -2085,62 +1826,9 @@
           <w:sz w:val="24"/>
           <w:szCs w:val="28"/>
         </w:rPr>
-        <w:t>1</w:t>
-      </w:r>
-    </w:p>
-    <w:p>
-      <w:pPr>
-        <w:jc w:val="left"/>
-        <w:rPr>
-          <w:b/>
-          <w:bCs/>
-        </w:rPr>
-      </w:pPr>
-    </w:p>
-    <w:p>
-      <w:pPr>
-        <w:jc w:val="left"/>
-        <w:rPr>
-          <w:b/>
-          <w:bCs/>
-        </w:rPr>
-      </w:pPr>
-      <w:r>
-        <w:rPr>
-          <w:rFonts w:hint="eastAsia"/>
-          <w:b/>
-          <w:bCs/>
-        </w:rPr>
-        <w:t>본문</w:t>
-      </w:r>
-    </w:p>
-    <w:p>
-      <w:pPr>
-        <w:jc w:val="left"/>
-      </w:pPr>
-      <w:r>
-        <w:rPr>
-          <w:rFonts w:hint="eastAsia"/>
-        </w:rPr>
-        <w:t>본문</w:t>
-      </w:r>
-    </w:p>
-    <w:p>
-      <w:pPr>
-        <w:jc w:val="left"/>
-      </w:pPr>
-    </w:p>
-    <w:p>
-      <w:pPr>
-        <w:jc w:val="left"/>
-        <w:rPr>
-          <w:rFonts w:hint="eastAsia"/>
-        </w:rPr>
-      </w:pPr>
-    </w:p>
-    <w:p>
-      <w:pPr>
-        <w:jc w:val="left"/>
+        <w:t xml:space="preserve">) </w:t>
+      </w:r>
+      <w:r>
         <w:rPr>
           <w:rFonts w:hint="eastAsia"/>
           <w:b/>
@@ -2148,6 +1836,328 @@
           <w:sz w:val="24"/>
           <w:szCs w:val="28"/>
         </w:rPr>
+        <w:t>아이디어 융합</w:t>
+      </w:r>
+    </w:p>
+    <w:p>
+      <w:pPr>
+        <w:jc w:val="left"/>
+        <w:rPr>
+          <w:rFonts w:hint="eastAsia"/>
+        </w:rPr>
+      </w:pPr>
+      <w:r>
+        <w:rPr>
+          <w:rFonts w:hint="eastAsia"/>
+        </w:rPr>
+        <w:t>*</w:t>
+      </w:r>
+      <w:r>
+        <w:t xml:space="preserve"> </w:t>
+      </w:r>
+      <w:r>
+        <w:rPr>
+          <w:rFonts w:hint="eastAsia"/>
+        </w:rPr>
+        <w:t>위에서 결정된 핵심 아이디어</w:t>
+      </w:r>
+      <w:r>
+        <w:rPr>
+          <w:rFonts w:hint="eastAsia"/>
+        </w:rPr>
+        <w:t>에</w:t>
+      </w:r>
+      <w:r>
+        <w:rPr>
+          <w:rFonts w:hint="eastAsia"/>
+        </w:rPr>
+        <w:t xml:space="preserve"> 추가적으로 융합해 생각할 수 있는 </w:t>
+      </w:r>
+      <w:r>
+        <w:rPr>
+          <w:rFonts w:hint="eastAsia"/>
+        </w:rPr>
+        <w:t xml:space="preserve">관련 </w:t>
+      </w:r>
+      <w:r>
+        <w:rPr>
+          <w:rFonts w:hint="eastAsia"/>
+        </w:rPr>
+        <w:t>아이디어들은 다음과 같음</w:t>
+      </w:r>
+    </w:p>
+    <w:p>
+      <w:pPr>
+        <w:jc w:val="left"/>
+      </w:pPr>
+    </w:p>
+    <w:p>
+      <w:pPr>
+        <w:jc w:val="left"/>
+        <w:rPr>
+          <w:rFonts w:hint="eastAsia"/>
+          <w:b/>
+          <w:bCs/>
+        </w:rPr>
+      </w:pPr>
+      <w:r>
+        <w:rPr>
+          <w:rFonts w:hint="eastAsia"/>
+          <w:b/>
+          <w:bCs/>
+        </w:rPr>
+        <w:t>[운전 관련]</w:t>
+      </w:r>
+      <w:r>
+        <w:rPr>
+          <w:b/>
+          <w:bCs/>
+        </w:rPr>
+        <w:t xml:space="preserve"> </w:t>
+      </w:r>
+      <w:r>
+        <w:rPr>
+          <w:rFonts w:hint="eastAsia"/>
+          <w:b/>
+          <w:bCs/>
+        </w:rPr>
+        <w:t>아이디어</w:t>
+      </w:r>
+      <w:r>
+        <w:rPr>
+          <w:rFonts w:hint="eastAsia"/>
+          <w:b/>
+          <w:bCs/>
+        </w:rPr>
+        <w:t>와의 융합</w:t>
+      </w:r>
+    </w:p>
+    <w:p>
+      <w:pPr>
+        <w:pStyle w:val="a3"/>
+        <w:numPr>
+          <w:ilvl w:val="0"/>
+          <w:numId w:val="1"/>
+        </w:numPr>
+        <w:ind w:leftChars="0"/>
+        <w:jc w:val="left"/>
+        <w:rPr>
+          <w:rFonts w:hint="eastAsia"/>
+        </w:rPr>
+      </w:pPr>
+      <w:r>
+        <w:rPr>
+          <w:rFonts w:hint="eastAsia"/>
+        </w:rPr>
+        <w:t>우리 학교의 경우,</w:t>
+      </w:r>
+      <w:r>
+        <w:t xml:space="preserve"> </w:t>
+      </w:r>
+      <w:r>
+        <w:rPr>
+          <w:rFonts w:hint="eastAsia"/>
+        </w:rPr>
+        <w:t>보통 오전에는 주차 공간이 여유로운 반면,</w:t>
+      </w:r>
+      <w:r>
+        <w:t xml:space="preserve"> </w:t>
+      </w:r>
+      <w:r>
+        <w:rPr>
+          <w:rFonts w:hint="eastAsia"/>
+        </w:rPr>
+        <w:t xml:space="preserve">점심시간 이후나 행사가 있는 경우에는 </w:t>
+      </w:r>
+      <w:r>
+        <w:rPr>
+          <w:rFonts w:hint="eastAsia"/>
+        </w:rPr>
+        <w:t>공간이 부족해짐</w:t>
+      </w:r>
+    </w:p>
+    <w:p>
+      <w:pPr>
+        <w:pStyle w:val="a3"/>
+        <w:numPr>
+          <w:ilvl w:val="0"/>
+          <w:numId w:val="1"/>
+        </w:numPr>
+        <w:ind w:leftChars="0"/>
+        <w:jc w:val="left"/>
+      </w:pPr>
+      <w:r>
+        <w:rPr>
+          <w:rFonts w:hint="eastAsia"/>
+        </w:rPr>
+        <w:t>이 때 많은 차들이 주차장으로 진입해 주차 공간을 찾는 과정에서 교통 혼잡이 발생하는데,</w:t>
+      </w:r>
+      <w:r>
+        <w:t xml:space="preserve"> </w:t>
+      </w:r>
+      <w:r>
+        <w:rPr>
+          <w:rFonts w:hint="eastAsia"/>
+        </w:rPr>
+        <w:t>이 문제 또한 학교의 공간 관리 방식을 개선함으로써 해결할 수 있을 것으로 판단됨</w:t>
+      </w:r>
+    </w:p>
+    <w:p>
+      <w:pPr>
+        <w:jc w:val="left"/>
+        <w:rPr>
+          <w:rFonts w:hint="eastAsia"/>
+        </w:rPr>
+      </w:pPr>
+    </w:p>
+    <w:p>
+      <w:pPr>
+        <w:jc w:val="left"/>
+        <w:rPr>
+          <w:rFonts w:hint="eastAsia"/>
+        </w:rPr>
+      </w:pPr>
+    </w:p>
+    <w:p>
+      <w:pPr>
+        <w:jc w:val="left"/>
+        <w:rPr>
+          <w:rFonts w:hint="eastAsia"/>
+          <w:b/>
+          <w:bCs/>
+        </w:rPr>
+      </w:pPr>
+      <w:r>
+        <w:rPr>
+          <w:rFonts w:hint="eastAsia"/>
+          <w:b/>
+          <w:bCs/>
+        </w:rPr>
+        <w:t xml:space="preserve">추가적인 </w:t>
+      </w:r>
+      <w:r>
+        <w:rPr>
+          <w:rFonts w:hint="eastAsia"/>
+          <w:b/>
+          <w:bCs/>
+        </w:rPr>
+        <w:t>관련</w:t>
+      </w:r>
+      <w:r>
+        <w:rPr>
+          <w:rFonts w:hint="eastAsia"/>
+          <w:b/>
+          <w:bCs/>
+        </w:rPr>
+        <w:t xml:space="preserve"> </w:t>
+      </w:r>
+      <w:r>
+        <w:rPr>
+          <w:rFonts w:hint="eastAsia"/>
+          <w:b/>
+          <w:bCs/>
+        </w:rPr>
+        <w:t>아이디어</w:t>
+      </w:r>
+    </w:p>
+    <w:p>
+      <w:pPr>
+        <w:pStyle w:val="a3"/>
+        <w:numPr>
+          <w:ilvl w:val="0"/>
+          <w:numId w:val="1"/>
+        </w:numPr>
+        <w:ind w:leftChars="0"/>
+        <w:jc w:val="left"/>
+        <w:rPr>
+          <w:rFonts w:hint="eastAsia"/>
+        </w:rPr>
+      </w:pPr>
+      <w:r>
+        <w:rPr>
+          <w:rFonts w:hint="eastAsia"/>
+        </w:rPr>
+        <w:t xml:space="preserve">학교에는 </w:t>
+      </w:r>
+      <w:r>
+        <w:rPr>
+          <w:rFonts w:hint="eastAsia"/>
+        </w:rPr>
+        <w:t>지금</w:t>
+      </w:r>
+      <w:r>
+        <w:rPr>
+          <w:rFonts w:hint="eastAsia"/>
+        </w:rPr>
+        <w:t>도 공간 관리를 보조하는 시스템(열람실 잔여 좌석 안내 등)이 존재하지만</w:t>
+      </w:r>
+      <w:r>
+        <w:t xml:space="preserve"> </w:t>
+      </w:r>
+      <w:r>
+        <w:rPr>
+          <w:rFonts w:hint="eastAsia"/>
+        </w:rPr>
+        <w:t>미흡하며 모든 공간</w:t>
+      </w:r>
+      <w:r>
+        <w:rPr>
+          <w:rFonts w:hint="eastAsia"/>
+        </w:rPr>
+        <w:t>에 적용되지</w:t>
+      </w:r>
+      <w:r>
+        <w:rPr>
+          <w:rFonts w:hint="eastAsia"/>
+        </w:rPr>
+        <w:t>는</w:t>
+      </w:r>
+      <w:r>
+        <w:rPr>
+          <w:rFonts w:hint="eastAsia"/>
+        </w:rPr>
+        <w:t xml:space="preserve"> 않는다.</w:t>
+      </w:r>
+    </w:p>
+    <w:p>
+      <w:pPr>
+        <w:pStyle w:val="a3"/>
+        <w:numPr>
+          <w:ilvl w:val="0"/>
+          <w:numId w:val="1"/>
+        </w:numPr>
+        <w:ind w:leftChars="0"/>
+        <w:jc w:val="left"/>
+      </w:pPr>
+      <w:r>
+        <w:rPr>
+          <w:rFonts w:hint="eastAsia"/>
+        </w:rPr>
+        <w:t>학교 내의 많은 공간이 적합하게 사용되지 못하고 낭비되고 있다.</w:t>
+      </w:r>
+    </w:p>
+    <w:p>
+      <w:pPr>
+        <w:jc w:val="left"/>
+        <w:rPr>
+          <w:rFonts w:hint="eastAsia"/>
+        </w:rPr>
+      </w:pPr>
+    </w:p>
+    <w:p>
+      <w:pPr>
+        <w:jc w:val="left"/>
+        <w:rPr>
+          <w:rFonts w:hint="eastAsia"/>
+        </w:rPr>
+      </w:pPr>
+    </w:p>
+    <w:p>
+      <w:pPr>
+        <w:jc w:val="left"/>
+        <w:rPr>
+          <w:rFonts w:hint="eastAsia"/>
+        </w:rPr>
       </w:pPr>
       <w:r>
         <w:rPr>
@@ -2157,87 +2167,186 @@
           <w:sz w:val="24"/>
           <w:szCs w:val="28"/>
         </w:rPr>
-        <w:t>타이틀</w:t>
-      </w:r>
-      <w:r>
-        <w:rPr>
-          <w:rFonts w:hint="eastAsia"/>
+        <w:t>2</w:t>
+      </w:r>
+      <w:r>
+        <w:rPr>
           <w:b/>
           <w:bCs/>
           <w:sz w:val="24"/>
           <w:szCs w:val="28"/>
         </w:rPr>
-        <w:t xml:space="preserve"> </w:t>
-      </w:r>
-      <w:r>
-        <w:rPr>
+        <w:t xml:space="preserve">) </w:t>
+      </w:r>
+      <w:r>
+        <w:rPr>
+          <w:rFonts w:hint="eastAsia"/>
           <w:b/>
           <w:bCs/>
           <w:sz w:val="24"/>
           <w:szCs w:val="28"/>
         </w:rPr>
-        <w:t>2</w:t>
-      </w:r>
-    </w:p>
-    <w:p>
-      <w:pPr>
-        <w:jc w:val="left"/>
-        <w:rPr>
-          <w:b/>
-          <w:bCs/>
-        </w:rPr>
-      </w:pPr>
-    </w:p>
-    <w:p>
-      <w:pPr>
-        <w:jc w:val="left"/>
-        <w:rPr>
-          <w:b/>
-          <w:bCs/>
-        </w:rPr>
-      </w:pPr>
-      <w:r>
-        <w:rPr>
-          <w:rFonts w:hint="eastAsia"/>
-          <w:b/>
-          <w:bCs/>
-        </w:rPr>
-        <w:t>본문</w:t>
-      </w:r>
-    </w:p>
-    <w:p>
-      <w:pPr>
-        <w:jc w:val="left"/>
-      </w:pPr>
-      <w:r>
-        <w:rPr>
-          <w:rFonts w:hint="eastAsia"/>
-        </w:rPr>
-        <w:lastRenderedPageBreak/>
-        <w:t>본문</w:t>
-      </w:r>
-    </w:p>
-    <w:p>
-      <w:pPr>
-        <w:jc w:val="left"/>
-        <w:rPr>
-          <w:rFonts w:hint="eastAsia"/>
-        </w:rPr>
-      </w:pPr>
-    </w:p>
-    <w:p>
-      <w:pPr>
-        <w:jc w:val="left"/>
-        <w:rPr>
-          <w:rFonts w:hint="eastAsia"/>
-        </w:rPr>
-      </w:pPr>
-    </w:p>
-    <w:p>
-      <w:pPr>
-        <w:jc w:val="left"/>
-        <w:rPr>
-          <w:rFonts w:hint="eastAsia"/>
+        <w:t>개선된 아이디어</w:t>
+      </w:r>
+    </w:p>
+    <w:p>
+      <w:pPr>
+        <w:jc w:val="left"/>
+        <w:rPr>
+          <w:b/>
+          <w:bCs/>
+        </w:rPr>
+      </w:pPr>
+    </w:p>
+    <w:p>
+      <w:pPr>
+        <w:jc w:val="left"/>
+        <w:rPr>
+          <w:b/>
+          <w:bCs/>
+        </w:rPr>
+      </w:pPr>
+      <w:r>
+        <w:rPr>
+          <w:rFonts w:hint="eastAsia"/>
+          <w:b/>
+          <w:bCs/>
+        </w:rPr>
+        <w:t>학교의 공간 관리 방식이 일부 공간에만 제한되며</w:t>
+      </w:r>
+      <w:r>
+        <w:rPr>
+          <w:b/>
+          <w:bCs/>
+        </w:rPr>
+        <w:t xml:space="preserve"> </w:t>
+      </w:r>
+      <w:r>
+        <w:rPr>
+          <w:rFonts w:hint="eastAsia"/>
+          <w:b/>
+          <w:bCs/>
+        </w:rPr>
+        <w:t>접근성이 낮아서, 학생들이 시설 이용에 불편함을 느낌</w:t>
+      </w:r>
+    </w:p>
+    <w:p>
+      <w:pPr>
+        <w:jc w:val="left"/>
+      </w:pPr>
+    </w:p>
+    <w:p>
+      <w:pPr>
+        <w:jc w:val="left"/>
+        <w:rPr>
+          <w:b/>
+          <w:bCs/>
+        </w:rPr>
+      </w:pPr>
+      <w:r>
+        <w:rPr>
+          <w:rFonts w:hint="eastAsia"/>
+          <w:b/>
+          <w:bCs/>
+        </w:rPr>
+        <w:t>세부</w:t>
+      </w:r>
+      <w:r>
+        <w:rPr>
+          <w:rFonts w:hint="eastAsia"/>
+          <w:b/>
+          <w:bCs/>
+        </w:rPr>
+        <w:t>사항</w:t>
+      </w:r>
+    </w:p>
+    <w:p>
+      <w:pPr>
+        <w:pStyle w:val="a3"/>
+        <w:numPr>
+          <w:ilvl w:val="0"/>
+          <w:numId w:val="1"/>
+        </w:numPr>
+        <w:ind w:leftChars="0"/>
+        <w:jc w:val="left"/>
+      </w:pPr>
+      <w:r>
+        <w:rPr>
+          <w:rFonts w:hint="eastAsia"/>
+        </w:rPr>
+        <w:t>주차장이나 식당의 잔여 공간 확</w:t>
+      </w:r>
+      <w:r>
+        <w:rPr>
+          <w:rFonts w:hint="eastAsia"/>
+        </w:rPr>
+        <w:t>인이 어려움</w:t>
+      </w:r>
+    </w:p>
+    <w:p>
+      <w:pPr>
+        <w:pStyle w:val="a3"/>
+        <w:numPr>
+          <w:ilvl w:val="0"/>
+          <w:numId w:val="1"/>
+        </w:numPr>
+        <w:ind w:leftChars="0"/>
+        <w:jc w:val="left"/>
+      </w:pPr>
+      <w:r>
+        <w:rPr>
+          <w:rFonts w:hint="eastAsia"/>
+        </w:rPr>
+        <w:t>회의실,</w:t>
+      </w:r>
+      <w:r>
+        <w:t xml:space="preserve"> </w:t>
+      </w:r>
+      <w:r>
+        <w:rPr>
+          <w:rFonts w:hint="eastAsia"/>
+        </w:rPr>
+        <w:t>실습실,</w:t>
+      </w:r>
+      <w:r>
+        <w:t xml:space="preserve"> </w:t>
+      </w:r>
+      <w:r>
+        <w:rPr>
+          <w:rFonts w:hint="eastAsia"/>
+        </w:rPr>
+        <w:t>빈 강의실</w:t>
+      </w:r>
+      <w:r>
+        <w:rPr>
+          <w:rFonts w:hint="eastAsia"/>
+        </w:rPr>
+        <w:t xml:space="preserve"> 등</w:t>
+      </w:r>
+      <w:r>
+        <w:rPr>
+          <w:rFonts w:hint="eastAsia"/>
+        </w:rPr>
+        <w:t>의 대여 과정이 복잡함</w:t>
+      </w:r>
+    </w:p>
+    <w:p>
+      <w:pPr>
+        <w:jc w:val="left"/>
+        <w:rPr>
+          <w:rFonts w:hint="eastAsia"/>
+        </w:rPr>
+      </w:pPr>
+    </w:p>
+    <w:p>
+      <w:pPr>
+        <w:jc w:val="left"/>
+      </w:pPr>
+    </w:p>
+    <w:p>
+      <w:pPr>
+        <w:jc w:val="left"/>
+        <w:rPr>
           <w:b/>
           <w:bCs/>
         </w:rPr>
@@ -2314,7 +2423,6 @@
       <w:pPr>
         <w:jc w:val="left"/>
         <w:rPr>
-          <w:rFonts w:hint="eastAsia"/>
           <w:b/>
           <w:bCs/>
           <w:sz w:val="24"/>
@@ -2329,7 +2437,7 @@
           <w:sz w:val="24"/>
           <w:szCs w:val="28"/>
         </w:rPr>
-        <w:t xml:space="preserve">타이틀 </w:t>
+        <w:t>1</w:t>
       </w:r>
       <w:r>
         <w:rPr>
@@ -2338,62 +2446,9 @@
           <w:sz w:val="24"/>
           <w:szCs w:val="28"/>
         </w:rPr>
-        <w:t>1</w:t>
-      </w:r>
-    </w:p>
-    <w:p>
-      <w:pPr>
-        <w:jc w:val="left"/>
-        <w:rPr>
-          <w:b/>
-          <w:bCs/>
-        </w:rPr>
-      </w:pPr>
-    </w:p>
-    <w:p>
-      <w:pPr>
-        <w:jc w:val="left"/>
-        <w:rPr>
-          <w:b/>
-          <w:bCs/>
-        </w:rPr>
-      </w:pPr>
-      <w:r>
-        <w:rPr>
-          <w:rFonts w:hint="eastAsia"/>
-          <w:b/>
-          <w:bCs/>
-        </w:rPr>
-        <w:t>본문</w:t>
-      </w:r>
-    </w:p>
-    <w:p>
-      <w:pPr>
-        <w:jc w:val="left"/>
-      </w:pPr>
-      <w:r>
-        <w:rPr>
-          <w:rFonts w:hint="eastAsia"/>
-        </w:rPr>
-        <w:t>본문</w:t>
-      </w:r>
-    </w:p>
-    <w:p>
-      <w:pPr>
-        <w:jc w:val="left"/>
-      </w:pPr>
-    </w:p>
-    <w:p>
-      <w:pPr>
-        <w:jc w:val="left"/>
-        <w:rPr>
-          <w:rFonts w:hint="eastAsia"/>
-        </w:rPr>
-      </w:pPr>
-    </w:p>
-    <w:p>
-      <w:pPr>
-        <w:jc w:val="left"/>
+        <w:t xml:space="preserve">) </w:t>
+      </w:r>
+      <w:r>
         <w:rPr>
           <w:rFonts w:hint="eastAsia"/>
           <w:b/>
@@ -2401,19 +2456,107 @@
           <w:sz w:val="24"/>
           <w:szCs w:val="28"/>
         </w:rPr>
-      </w:pPr>
-      <w:r>
-        <w:rPr>
-          <w:rFonts w:hint="eastAsia"/>
+        <w:t>프로세스 검토</w:t>
+      </w:r>
+    </w:p>
+    <w:p>
+      <w:pPr>
+        <w:jc w:val="left"/>
+        <w:rPr>
+          <w:b/>
+          <w:bCs/>
+        </w:rPr>
+      </w:pPr>
+    </w:p>
+    <w:p>
+      <w:pPr>
+        <w:jc w:val="left"/>
+        <w:rPr>
+          <w:b/>
+          <w:bCs/>
+        </w:rPr>
+      </w:pPr>
+      <w:r>
+        <w:rPr>
+          <w:rFonts w:hint="eastAsia"/>
+          <w:b/>
+          <w:bCs/>
+        </w:rPr>
+        <w:t>과정과 규칙을 제대로 따랐는가?</w:t>
+      </w:r>
+    </w:p>
+    <w:p>
+      <w:pPr>
+        <w:pStyle w:val="a3"/>
+        <w:numPr>
+          <w:ilvl w:val="0"/>
+          <w:numId w:val="1"/>
+        </w:numPr>
+        <w:ind w:leftChars="0"/>
+        <w:jc w:val="left"/>
+      </w:pPr>
+      <w:r>
+        <w:rPr>
+          <w:rFonts w:hint="eastAsia"/>
+        </w:rPr>
+        <w:t xml:space="preserve">모든 </w:t>
+      </w:r>
+      <w:r>
+        <w:rPr>
+          <w:rFonts w:hint="eastAsia"/>
+        </w:rPr>
+        <w:t>회의는 수업 시간에 학습한 과정과 규칙을 지켜가며 진행되었</w:t>
+      </w:r>
+      <w:r>
+        <w:rPr>
+          <w:rFonts w:hint="eastAsia"/>
+        </w:rPr>
+        <w:t>다.</w:t>
+      </w:r>
+    </w:p>
+    <w:p>
+      <w:pPr>
+        <w:pStyle w:val="a3"/>
+        <w:numPr>
+          <w:ilvl w:val="0"/>
+          <w:numId w:val="1"/>
+        </w:numPr>
+        <w:ind w:leftChars="0"/>
+        <w:jc w:val="left"/>
+      </w:pPr>
+      <w:r>
+        <w:rPr>
+          <w:rFonts w:hint="eastAsia"/>
+        </w:rPr>
+        <w:t>모든 구성원들이 토의 원칙을 준수하며 적극적으로 회의에 참가하였다.</w:t>
+      </w:r>
+    </w:p>
+    <w:p>
+      <w:pPr>
+        <w:jc w:val="left"/>
+        <w:rPr>
+          <w:rFonts w:hint="eastAsia"/>
+        </w:rPr>
+      </w:pPr>
+    </w:p>
+    <w:p>
+      <w:pPr>
+        <w:jc w:val="left"/>
+      </w:pPr>
+    </w:p>
+    <w:p>
+      <w:pPr>
+        <w:jc w:val="left"/>
+        <w:rPr>
           <w:b/>
           <w:bCs/>
           <w:sz w:val="24"/>
           <w:szCs w:val="28"/>
         </w:rPr>
-        <w:t xml:space="preserve">타이틀 </w:t>
-      </w:r>
-      <w:r>
-        <w:rPr>
+      </w:pPr>
+      <w:r>
+        <w:rPr>
+          <w:rFonts w:hint="eastAsia"/>
           <w:b/>
           <w:bCs/>
           <w:sz w:val="24"/>
@@ -2421,63 +2564,170 @@
         </w:rPr>
         <w:t>2</w:t>
       </w:r>
-    </w:p>
-    <w:p>
-      <w:pPr>
-        <w:jc w:val="left"/>
-        <w:rPr>
-          <w:b/>
-          <w:bCs/>
-        </w:rPr>
-      </w:pPr>
-    </w:p>
-    <w:p>
-      <w:pPr>
-        <w:jc w:val="left"/>
-        <w:rPr>
-          <w:b/>
-          <w:bCs/>
-        </w:rPr>
-      </w:pPr>
-      <w:r>
-        <w:rPr>
-          <w:rFonts w:hint="eastAsia"/>
-          <w:b/>
-          <w:bCs/>
-        </w:rPr>
-        <w:t>본문</w:t>
-      </w:r>
-    </w:p>
-    <w:p>
-      <w:pPr>
-        <w:jc w:val="left"/>
-      </w:pPr>
-      <w:r>
-        <w:rPr>
-          <w:rFonts w:hint="eastAsia"/>
-        </w:rPr>
-        <w:t>본문</w:t>
-      </w:r>
-    </w:p>
-    <w:p>
-      <w:pPr>
-        <w:jc w:val="left"/>
-      </w:pPr>
-    </w:p>
-    <w:p>
-      <w:pPr>
-        <w:jc w:val="left"/>
-        <w:rPr>
-          <w:rFonts w:hint="eastAsia"/>
-        </w:rPr>
-      </w:pPr>
-    </w:p>
-    <w:p>
-      <w:pPr>
-        <w:jc w:val="left"/>
-        <w:rPr>
-          <w:rFonts w:hint="eastAsia"/>
-        </w:rPr>
+      <w:r>
+        <w:rPr>
+          <w:b/>
+          <w:bCs/>
+          <w:sz w:val="24"/>
+          <w:szCs w:val="28"/>
+        </w:rPr>
+        <w:t xml:space="preserve">) </w:t>
+      </w:r>
+      <w:r>
+        <w:rPr>
+          <w:rFonts w:hint="eastAsia"/>
+          <w:b/>
+          <w:bCs/>
+          <w:sz w:val="24"/>
+          <w:szCs w:val="28"/>
+        </w:rPr>
+        <w:t>타당성 검토</w:t>
+      </w:r>
+    </w:p>
+    <w:p>
+      <w:pPr>
+        <w:jc w:val="left"/>
+        <w:rPr>
+          <w:b/>
+          <w:bCs/>
+        </w:rPr>
+      </w:pPr>
+    </w:p>
+    <w:p>
+      <w:pPr>
+        <w:jc w:val="left"/>
+        <w:rPr>
+          <w:rFonts w:hint="eastAsia"/>
+          <w:b/>
+          <w:bCs/>
+        </w:rPr>
+      </w:pPr>
+      <w:r>
+        <w:rPr>
+          <w:rFonts w:hint="eastAsia"/>
+          <w:b/>
+          <w:bCs/>
+        </w:rPr>
+        <w:t>선정된 아이디어가 타당한가?</w:t>
+      </w:r>
+    </w:p>
+    <w:p>
+      <w:pPr>
+        <w:pStyle w:val="a3"/>
+        <w:numPr>
+          <w:ilvl w:val="0"/>
+          <w:numId w:val="1"/>
+        </w:numPr>
+        <w:ind w:leftChars="0"/>
+        <w:jc w:val="left"/>
+      </w:pPr>
+      <w:r>
+        <w:rPr>
+          <w:rFonts w:hint="eastAsia"/>
+        </w:rPr>
+        <w:t>주제에 맞는 아이디어라는 점에서 타당하다.</w:t>
+      </w:r>
+    </w:p>
+    <w:p>
+      <w:pPr>
+        <w:pStyle w:val="a3"/>
+        <w:numPr>
+          <w:ilvl w:val="0"/>
+          <w:numId w:val="1"/>
+        </w:numPr>
+        <w:ind w:leftChars="0"/>
+        <w:jc w:val="left"/>
+      </w:pPr>
+      <w:r>
+        <w:rPr>
+          <w:rFonts w:hint="eastAsia"/>
+        </w:rPr>
+        <w:t xml:space="preserve">일상에서 흔히 접하고 있는 문제라는 점에서 </w:t>
+      </w:r>
+      <w:r>
+        <w:rPr>
+          <w:rFonts w:hint="eastAsia"/>
+        </w:rPr>
+        <w:t>적합</w:t>
+      </w:r>
+      <w:r>
+        <w:rPr>
+          <w:rFonts w:hint="eastAsia"/>
+        </w:rPr>
+        <w:t>하다.</w:t>
+      </w:r>
+    </w:p>
+    <w:p>
+      <w:pPr>
+        <w:pStyle w:val="a3"/>
+        <w:numPr>
+          <w:ilvl w:val="0"/>
+          <w:numId w:val="1"/>
+        </w:numPr>
+        <w:ind w:leftChars="0"/>
+        <w:jc w:val="left"/>
+      </w:pPr>
+      <w:r>
+        <w:rPr>
+          <w:rFonts w:hint="eastAsia"/>
+        </w:rPr>
+        <w:t>여러 문제들이 적절히 융합되어,</w:t>
+      </w:r>
+      <w:r>
+        <w:t xml:space="preserve"> </w:t>
+      </w:r>
+      <w:r>
+        <w:rPr>
+          <w:rFonts w:hint="eastAsia"/>
+        </w:rPr>
+        <w:t xml:space="preserve">해결 시의 효과가 광범위하다는 점에서 </w:t>
+      </w:r>
+      <w:r>
+        <w:rPr>
+          <w:rFonts w:hint="eastAsia"/>
+        </w:rPr>
+        <w:t>적합</w:t>
+      </w:r>
+      <w:r>
+        <w:rPr>
+          <w:rFonts w:hint="eastAsia"/>
+        </w:rPr>
+        <w:t>하다.</w:t>
+      </w:r>
+    </w:p>
+    <w:p>
+      <w:pPr>
+        <w:pStyle w:val="a3"/>
+        <w:numPr>
+          <w:ilvl w:val="0"/>
+          <w:numId w:val="1"/>
+        </w:numPr>
+        <w:ind w:leftChars="0"/>
+        <w:jc w:val="left"/>
+      </w:pPr>
+      <w:r>
+        <w:rPr>
+          <w:rFonts w:hint="eastAsia"/>
+        </w:rPr>
+        <w:t>추후 프로젝트로 이어져 실현된 가능성이 있다는 점에서 적합하다.</w:t>
+      </w:r>
+    </w:p>
+    <w:p>
+      <w:pPr>
+        <w:jc w:val="left"/>
+      </w:pPr>
+    </w:p>
+    <w:p>
+      <w:pPr>
+        <w:jc w:val="left"/>
+        <w:rPr>
+          <w:rFonts w:hint="eastAsia"/>
+        </w:rPr>
+      </w:pPr>
+    </w:p>
+    <w:p>
+      <w:pPr>
+        <w:jc w:val="left"/>
       </w:pPr>
     </w:p>
     <w:sectPr>
@@ -2508,7 +2758,7 @@
         <w:rFonts w:ascii="맑은 고딕" w:eastAsia="맑은 고딕" w:hAnsi="맑은 고딕" w:cstheme="minorBidi" w:hint="eastAsia"/>
       </w:rPr>
     </w:lvl>
-    <w:lvl w:ilvl="1" w:tplc="04090003" w:tentative="1">
+    <w:lvl w:ilvl="1" w:tplc="04090003">
       <w:start w:val="1"/>
       <w:numFmt w:val="bullet"/>
       <w:lvlText w:val=""/>
@@ -3010,7 +3260,7 @@
   <w:style w:type="paragraph" w:default="1" w:styleId="a">
     <w:name w:val="Normal"/>
     <w:qFormat/>
-    <w:rsid w:val="005B3347"/>
+    <w:rsid w:val="00286B77"/>
     <w:pPr>
       <w:widowControl w:val="0"/>
       <w:wordWrap w:val="0"/>

</xml_diff>